<commit_message>
improvements to data processor
</commit_message>
<xml_diff>
--- a/templates/PROFESSIONAL EXPERIENCE.docx
+++ b/templates/PROFESSIONAL EXPERIENCE.docx
@@ -4,18 +4,9 @@
   <w:body>
     <w:p>
       <w:pPr>
-        <w:rPr>
-          <w:rFonts w:asciiTheme="minorHAnsi" w:eastAsia="Arial Unicode MS" w:hAnsiTheme="minorHAnsi" w:cstheme="minorHAnsi"/>
-          <w:b/>
-          <w:bCs/>
-        </w:rPr>
+        <w:pStyle w:val="normalbold"/>
       </w:pPr>
       <w:r>
-        <w:rPr>
-          <w:rFonts w:asciiTheme="minorHAnsi" w:hAnsiTheme="minorHAnsi" w:cstheme="minorHAnsi"/>
-          <w:b/>
-          <w:bCs/>
-        </w:rPr>
         <w:t>PROFESSIONAL EXPERIENCE</w:t>
       </w:r>
     </w:p>
@@ -34,7 +25,7 @@
   <w:abstractNum w:abstractNumId="0" w15:restartNumberingAfterBreak="0">
     <w:nsid w:val="FFFFFF7C"/>
     <w:multiLevelType w:val="singleLevel"/>
-    <w:tmpl w:val="326847B0"/>
+    <w:tmpl w:val="EAFAFCAA"/>
     <w:lvl w:ilvl="0">
       <w:start w:val="1"/>
       <w:numFmt w:val="decimal"/>
@@ -51,7 +42,7 @@
   <w:abstractNum w:abstractNumId="1" w15:restartNumberingAfterBreak="0">
     <w:nsid w:val="FFFFFF7D"/>
     <w:multiLevelType w:val="singleLevel"/>
-    <w:tmpl w:val="55C2562C"/>
+    <w:tmpl w:val="134E1864"/>
     <w:lvl w:ilvl="0">
       <w:start w:val="1"/>
       <w:numFmt w:val="decimal"/>
@@ -68,7 +59,7 @@
   <w:abstractNum w:abstractNumId="2" w15:restartNumberingAfterBreak="0">
     <w:nsid w:val="FFFFFF7E"/>
     <w:multiLevelType w:val="singleLevel"/>
-    <w:tmpl w:val="395CF92C"/>
+    <w:tmpl w:val="EDA4535E"/>
     <w:lvl w:ilvl="0">
       <w:start w:val="1"/>
       <w:numFmt w:val="decimal"/>
@@ -85,7 +76,7 @@
   <w:abstractNum w:abstractNumId="3" w15:restartNumberingAfterBreak="0">
     <w:nsid w:val="FFFFFF7F"/>
     <w:multiLevelType w:val="singleLevel"/>
-    <w:tmpl w:val="BF20D7E8"/>
+    <w:tmpl w:val="80F0DD24"/>
     <w:lvl w:ilvl="0">
       <w:start w:val="1"/>
       <w:numFmt w:val="decimal"/>
@@ -102,7 +93,7 @@
   <w:abstractNum w:abstractNumId="4" w15:restartNumberingAfterBreak="0">
     <w:nsid w:val="FFFFFF80"/>
     <w:multiLevelType w:val="singleLevel"/>
-    <w:tmpl w:val="254C1E1A"/>
+    <w:tmpl w:val="DC621E36"/>
     <w:lvl w:ilvl="0">
       <w:start w:val="1"/>
       <w:numFmt w:val="bullet"/>
@@ -122,7 +113,7 @@
   <w:abstractNum w:abstractNumId="5" w15:restartNumberingAfterBreak="0">
     <w:nsid w:val="FFFFFF81"/>
     <w:multiLevelType w:val="singleLevel"/>
-    <w:tmpl w:val="B7BE7FBE"/>
+    <w:tmpl w:val="F8F447BA"/>
     <w:lvl w:ilvl="0">
       <w:start w:val="1"/>
       <w:numFmt w:val="bullet"/>
@@ -142,7 +133,7 @@
   <w:abstractNum w:abstractNumId="6" w15:restartNumberingAfterBreak="0">
     <w:nsid w:val="FFFFFF82"/>
     <w:multiLevelType w:val="singleLevel"/>
-    <w:tmpl w:val="11184C1E"/>
+    <w:tmpl w:val="14B0F34A"/>
     <w:lvl w:ilvl="0">
       <w:start w:val="1"/>
       <w:numFmt w:val="bullet"/>
@@ -162,10 +153,11 @@
   <w:abstractNum w:abstractNumId="7" w15:restartNumberingAfterBreak="0">
     <w:nsid w:val="FFFFFF83"/>
     <w:multiLevelType w:val="singleLevel"/>
-    <w:tmpl w:val="9EE8D5F8"/>
+    <w:tmpl w:val="746E4226"/>
     <w:lvl w:ilvl="0">
       <w:start w:val="1"/>
       <w:numFmt w:val="bullet"/>
+      <w:pStyle w:val="ListBullet2"/>
       <w:lvlText w:val=""/>
       <w:lvlJc w:val="left"/>
       <w:pPr>
@@ -182,7 +174,7 @@
   <w:abstractNum w:abstractNumId="8" w15:restartNumberingAfterBreak="0">
     <w:nsid w:val="FFFFFF88"/>
     <w:multiLevelType w:val="singleLevel"/>
-    <w:tmpl w:val="D5F6E032"/>
+    <w:tmpl w:val="F50C5AEC"/>
     <w:lvl w:ilvl="0">
       <w:start w:val="1"/>
       <w:numFmt w:val="decimal"/>
@@ -423,6 +415,240 @@
   </w:num>
   <w:num w:numId="69" w16cid:durableId="314376206">
     <w:abstractNumId w:val="7"/>
+  </w:num>
+  <w:num w:numId="70" w16cid:durableId="1801607106">
+    <w:abstractNumId w:val="0"/>
+  </w:num>
+  <w:num w:numId="71" w16cid:durableId="600722571">
+    <w:abstractNumId w:val="1"/>
+  </w:num>
+  <w:num w:numId="72" w16cid:durableId="1182159308">
+    <w:abstractNumId w:val="2"/>
+  </w:num>
+  <w:num w:numId="73" w16cid:durableId="843471070">
+    <w:abstractNumId w:val="3"/>
+  </w:num>
+  <w:num w:numId="74" w16cid:durableId="206183520">
+    <w:abstractNumId w:val="8"/>
+  </w:num>
+  <w:num w:numId="75" w16cid:durableId="736245314">
+    <w:abstractNumId w:val="4"/>
+  </w:num>
+  <w:num w:numId="76" w16cid:durableId="571893118">
+    <w:abstractNumId w:val="5"/>
+  </w:num>
+  <w:num w:numId="77" w16cid:durableId="1624456514">
+    <w:abstractNumId w:val="6"/>
+  </w:num>
+  <w:num w:numId="78" w16cid:durableId="989021653">
+    <w:abstractNumId w:val="7"/>
+  </w:num>
+  <w:num w:numId="79" w16cid:durableId="396901248">
+    <w:abstractNumId w:val="7"/>
+  </w:num>
+  <w:num w:numId="80" w16cid:durableId="534118806">
+    <w:abstractNumId w:val="7"/>
+  </w:num>
+  <w:num w:numId="81" w16cid:durableId="1938638083">
+    <w:abstractNumId w:val="7"/>
+  </w:num>
+  <w:num w:numId="82" w16cid:durableId="999311816">
+    <w:abstractNumId w:val="7"/>
+  </w:num>
+  <w:num w:numId="83" w16cid:durableId="558630366">
+    <w:abstractNumId w:val="7"/>
+  </w:num>
+  <w:num w:numId="84" w16cid:durableId="290668134">
+    <w:abstractNumId w:val="0"/>
+  </w:num>
+  <w:num w:numId="85" w16cid:durableId="1809123704">
+    <w:abstractNumId w:val="1"/>
+  </w:num>
+  <w:num w:numId="86" w16cid:durableId="1248030317">
+    <w:abstractNumId w:val="2"/>
+  </w:num>
+  <w:num w:numId="87" w16cid:durableId="347414619">
+    <w:abstractNumId w:val="3"/>
+  </w:num>
+  <w:num w:numId="88" w16cid:durableId="112217413">
+    <w:abstractNumId w:val="8"/>
+  </w:num>
+  <w:num w:numId="89" w16cid:durableId="500658955">
+    <w:abstractNumId w:val="4"/>
+  </w:num>
+  <w:num w:numId="90" w16cid:durableId="1446190018">
+    <w:abstractNumId w:val="5"/>
+  </w:num>
+  <w:num w:numId="91" w16cid:durableId="921455710">
+    <w:abstractNumId w:val="6"/>
+  </w:num>
+  <w:num w:numId="92" w16cid:durableId="431970847">
+    <w:abstractNumId w:val="0"/>
+  </w:num>
+  <w:num w:numId="93" w16cid:durableId="359551122">
+    <w:abstractNumId w:val="1"/>
+  </w:num>
+  <w:num w:numId="94" w16cid:durableId="585843607">
+    <w:abstractNumId w:val="2"/>
+  </w:num>
+  <w:num w:numId="95" w16cid:durableId="629818781">
+    <w:abstractNumId w:val="3"/>
+  </w:num>
+  <w:num w:numId="96" w16cid:durableId="327490637">
+    <w:abstractNumId w:val="8"/>
+  </w:num>
+  <w:num w:numId="97" w16cid:durableId="890844316">
+    <w:abstractNumId w:val="4"/>
+  </w:num>
+  <w:num w:numId="98" w16cid:durableId="2050643505">
+    <w:abstractNumId w:val="5"/>
+  </w:num>
+  <w:num w:numId="99" w16cid:durableId="1473788547">
+    <w:abstractNumId w:val="6"/>
+  </w:num>
+  <w:num w:numId="100" w16cid:durableId="2109230638">
+    <w:abstractNumId w:val="0"/>
+  </w:num>
+  <w:num w:numId="101" w16cid:durableId="2108385414">
+    <w:abstractNumId w:val="1"/>
+  </w:num>
+  <w:num w:numId="102" w16cid:durableId="541600859">
+    <w:abstractNumId w:val="2"/>
+  </w:num>
+  <w:num w:numId="103" w16cid:durableId="1978215062">
+    <w:abstractNumId w:val="3"/>
+  </w:num>
+  <w:num w:numId="104" w16cid:durableId="1713841490">
+    <w:abstractNumId w:val="8"/>
+  </w:num>
+  <w:num w:numId="105" w16cid:durableId="1763212767">
+    <w:abstractNumId w:val="4"/>
+  </w:num>
+  <w:num w:numId="106" w16cid:durableId="881596985">
+    <w:abstractNumId w:val="5"/>
+  </w:num>
+  <w:num w:numId="107" w16cid:durableId="862355236">
+    <w:abstractNumId w:val="6"/>
+  </w:num>
+  <w:num w:numId="108" w16cid:durableId="1218708305">
+    <w:abstractNumId w:val="0"/>
+  </w:num>
+  <w:num w:numId="109" w16cid:durableId="465700197">
+    <w:abstractNumId w:val="1"/>
+  </w:num>
+  <w:num w:numId="110" w16cid:durableId="231087371">
+    <w:abstractNumId w:val="2"/>
+  </w:num>
+  <w:num w:numId="111" w16cid:durableId="975061076">
+    <w:abstractNumId w:val="3"/>
+  </w:num>
+  <w:num w:numId="112" w16cid:durableId="1523981846">
+    <w:abstractNumId w:val="8"/>
+  </w:num>
+  <w:num w:numId="113" w16cid:durableId="2063824961">
+    <w:abstractNumId w:val="4"/>
+  </w:num>
+  <w:num w:numId="114" w16cid:durableId="1148977399">
+    <w:abstractNumId w:val="5"/>
+  </w:num>
+  <w:num w:numId="115" w16cid:durableId="306976806">
+    <w:abstractNumId w:val="6"/>
+  </w:num>
+  <w:num w:numId="116" w16cid:durableId="1652950404">
+    <w:abstractNumId w:val="0"/>
+  </w:num>
+  <w:num w:numId="117" w16cid:durableId="580796577">
+    <w:abstractNumId w:val="1"/>
+  </w:num>
+  <w:num w:numId="118" w16cid:durableId="549267618">
+    <w:abstractNumId w:val="2"/>
+  </w:num>
+  <w:num w:numId="119" w16cid:durableId="1529180132">
+    <w:abstractNumId w:val="3"/>
+  </w:num>
+  <w:num w:numId="120" w16cid:durableId="812258718">
+    <w:abstractNumId w:val="8"/>
+  </w:num>
+  <w:num w:numId="121" w16cid:durableId="23143033">
+    <w:abstractNumId w:val="4"/>
+  </w:num>
+  <w:num w:numId="122" w16cid:durableId="1223560807">
+    <w:abstractNumId w:val="5"/>
+  </w:num>
+  <w:num w:numId="123" w16cid:durableId="284238349">
+    <w:abstractNumId w:val="6"/>
+  </w:num>
+  <w:num w:numId="124" w16cid:durableId="348261666">
+    <w:abstractNumId w:val="0"/>
+  </w:num>
+  <w:num w:numId="125" w16cid:durableId="1825462527">
+    <w:abstractNumId w:val="1"/>
+  </w:num>
+  <w:num w:numId="126" w16cid:durableId="2101443108">
+    <w:abstractNumId w:val="2"/>
+  </w:num>
+  <w:num w:numId="127" w16cid:durableId="1785080173">
+    <w:abstractNumId w:val="3"/>
+  </w:num>
+  <w:num w:numId="128" w16cid:durableId="410271604">
+    <w:abstractNumId w:val="8"/>
+  </w:num>
+  <w:num w:numId="129" w16cid:durableId="1294285668">
+    <w:abstractNumId w:val="4"/>
+  </w:num>
+  <w:num w:numId="130" w16cid:durableId="1687829560">
+    <w:abstractNumId w:val="5"/>
+  </w:num>
+  <w:num w:numId="131" w16cid:durableId="680937308">
+    <w:abstractNumId w:val="6"/>
+  </w:num>
+  <w:num w:numId="132" w16cid:durableId="851725178">
+    <w:abstractNumId w:val="0"/>
+  </w:num>
+  <w:num w:numId="133" w16cid:durableId="445275414">
+    <w:abstractNumId w:val="1"/>
+  </w:num>
+  <w:num w:numId="134" w16cid:durableId="474639079">
+    <w:abstractNumId w:val="2"/>
+  </w:num>
+  <w:num w:numId="135" w16cid:durableId="464734994">
+    <w:abstractNumId w:val="3"/>
+  </w:num>
+  <w:num w:numId="136" w16cid:durableId="1420828790">
+    <w:abstractNumId w:val="8"/>
+  </w:num>
+  <w:num w:numId="137" w16cid:durableId="754664651">
+    <w:abstractNumId w:val="4"/>
+  </w:num>
+  <w:num w:numId="138" w16cid:durableId="578172289">
+    <w:abstractNumId w:val="5"/>
+  </w:num>
+  <w:num w:numId="139" w16cid:durableId="1770269345">
+    <w:abstractNumId w:val="6"/>
+  </w:num>
+  <w:num w:numId="140" w16cid:durableId="24992156">
+    <w:abstractNumId w:val="0"/>
+  </w:num>
+  <w:num w:numId="141" w16cid:durableId="1566137760">
+    <w:abstractNumId w:val="1"/>
+  </w:num>
+  <w:num w:numId="142" w16cid:durableId="329793482">
+    <w:abstractNumId w:val="2"/>
+  </w:num>
+  <w:num w:numId="143" w16cid:durableId="1318000252">
+    <w:abstractNumId w:val="3"/>
+  </w:num>
+  <w:num w:numId="144" w16cid:durableId="1708993024">
+    <w:abstractNumId w:val="8"/>
+  </w:num>
+  <w:num w:numId="145" w16cid:durableId="1199514658">
+    <w:abstractNumId w:val="4"/>
+  </w:num>
+  <w:num w:numId="146" w16cid:durableId="260336396">
+    <w:abstractNumId w:val="5"/>
+  </w:num>
+  <w:num w:numId="147" w16cid:durableId="184712140">
+    <w:abstractNumId w:val="6"/>
   </w:num>
 </w:numbering>
 </file>
@@ -497,7 +723,7 @@
     <w:lsdException w:name="List 3" w:semiHidden="1" w:unhideWhenUsed="1"/>
     <w:lsdException w:name="List 4" w:semiHidden="1" w:unhideWhenUsed="1"/>
     <w:lsdException w:name="List 5" w:semiHidden="1" w:unhideWhenUsed="1"/>
-    <w:lsdException w:name="List Bullet 2" w:semiHidden="1" w:unhideWhenUsed="1"/>
+    <w:lsdException w:name="List Bullet 2" w:semiHidden="1" w:unhideWhenUsed="1" w:qFormat="1"/>
     <w:lsdException w:name="List Bullet 3" w:semiHidden="1" w:unhideWhenUsed="1"/>
     <w:lsdException w:name="List Bullet 4" w:semiHidden="1" w:unhideWhenUsed="1"/>
     <w:lsdException w:name="List Bullet 5" w:semiHidden="1" w:unhideWhenUsed="1"/>
@@ -901,6 +1127,37 @@
       <w:bCs/>
     </w:rPr>
   </w:style>
+  <w:style w:type="paragraph" w:styleId="ListBullet2">
+    <w:name w:val="List Bullet 2"/>
+    <w:basedOn w:val="Normal"/>
+    <w:uiPriority w:val="99"/>
+    <w:semiHidden/>
+    <w:unhideWhenUsed/>
+    <w:qFormat/>
+    <w:rsid w:val="00137753"/>
+    <w:pPr>
+      <w:numPr>
+        <w:numId w:val="83"/>
+      </w:numPr>
+      <w:contextualSpacing/>
+    </w:pPr>
+  </w:style>
+  <w:style w:type="paragraph" w:customStyle="1" w:styleId="TravisNormalBold">
+    <w:name w:val="Travis Normal Bold"/>
+    <w:basedOn w:val="Normal"/>
+    <w:qFormat/>
+    <w:rsid w:val="00373F21"/>
+    <w:rPr>
+      <w:rFonts w:ascii="Calibri" w:hAnsi="Calibri"/>
+      <w:b/>
+    </w:rPr>
+  </w:style>
+  <w:style w:type="paragraph" w:customStyle="1" w:styleId="TravisNormalBold2">
+    <w:name w:val="Travis Normal Bold 2"/>
+    <w:basedOn w:val="normalbold"/>
+    <w:qFormat/>
+    <w:rsid w:val="0027185F"/>
+  </w:style>
 </w:styles>
 </file>
 

</xml_diff>